<commit_message>
modify the paper structure
</commit_message>
<xml_diff>
--- a/9.4-论文.docx
+++ b/9.4-论文.docx
@@ -267,7 +267,7 @@
     <w:p>
       <w:pPr>
         <w:rPr>
-          <w:rFonts w:ascii="Times New Roman" w:eastAsia="方正书宋简体" w:hAnsi="Times New Roman" w:cs="Times New Roman"/>
+          <w:rFonts w:ascii="Times New Roman" w:eastAsia="方正书宋简体" w:hAnsi="Times New Roman" w:cs="Times New Roman" w:hint="eastAsia"/>
           <w:szCs w:val="21"/>
         </w:rPr>
       </w:pPr>
@@ -292,7 +292,28 @@
           <w:rFonts w:ascii="Times New Roman" w:eastAsia="方正书宋简体" w:hAnsi="Times New Roman" w:cs="Times New Roman"/>
           <w:szCs w:val="21"/>
         </w:rPr>
-        <w:t>;Milvus</w:t>
+        <w:t>;</w:t>
+      </w:r>
+      <w:r>
+        <w:rPr>
+          <w:rFonts w:ascii="Times New Roman" w:eastAsia="方正书宋简体" w:hAnsi="Times New Roman" w:cs="Times New Roman"/>
+          <w:szCs w:val="21"/>
+        </w:rPr>
+        <w:t>图像检索</w:t>
+      </w:r>
+      <w:r>
+        <w:rPr>
+          <w:rFonts w:ascii="Times New Roman" w:eastAsia="方正书宋简体" w:hAnsi="Times New Roman" w:cs="Times New Roman" w:hint="eastAsia"/>
+          <w:szCs w:val="21"/>
+        </w:rPr>
+        <w:t>;</w:t>
+      </w:r>
+      <w:r>
+        <w:rPr>
+          <w:rFonts w:ascii="Times New Roman" w:eastAsia="方正书宋简体" w:hAnsi="Times New Roman" w:cs="Times New Roman"/>
+          <w:szCs w:val="21"/>
+        </w:rPr>
+        <w:t xml:space="preserve"> </w:t>
       </w:r>
       <w:r>
         <w:rPr>
@@ -310,10 +331,17 @@
       </w:r>
       <w:r>
         <w:rPr>
-          <w:rFonts w:ascii="Times New Roman" w:eastAsia="方正书宋简体" w:hAnsi="Times New Roman" w:cs="Times New Roman"/>
-          <w:szCs w:val="21"/>
-        </w:rPr>
-        <w:t>字形图像检索系统</w:t>
+          <w:rFonts w:ascii="Times New Roman" w:eastAsia="方正书宋简体" w:hAnsi="Times New Roman" w:cs="Times New Roman" w:hint="eastAsia"/>
+          <w:szCs w:val="21"/>
+        </w:rPr>
+        <w:t xml:space="preserve"> </w:t>
+      </w:r>
+      <w:r>
+        <w:rPr>
+          <w:rFonts w:ascii="Times New Roman" w:eastAsia="方正书宋简体" w:hAnsi="Times New Roman" w:cs="Times New Roman"/>
+          <w:szCs w:val="21"/>
+        </w:rPr>
+        <w:t>Milvus</w:t>
       </w:r>
     </w:p>
     <w:p>
@@ -563,23 +591,7 @@
           <w:rFonts w:ascii="Times New Roman" w:eastAsia="方正书宋简体" w:hAnsi="Times New Roman" w:cs="Times New Roman"/>
           <w:szCs w:val="21"/>
         </w:rPr>
-        <w:t>增长，传统数据库在处理这些高维图像数据时，逐渐暴露出实时性和</w:t>
-      </w:r>
-      <w:proofErr w:type="gramStart"/>
-      <w:r>
-        <w:rPr>
-          <w:rFonts w:ascii="Times New Roman" w:eastAsia="方正书宋简体" w:hAnsi="Times New Roman" w:cs="Times New Roman"/>
-          <w:szCs w:val="21"/>
-        </w:rPr>
-        <w:t>可</w:t>
-      </w:r>
-      <w:proofErr w:type="gramEnd"/>
-      <w:r>
-        <w:rPr>
-          <w:rFonts w:ascii="Times New Roman" w:eastAsia="方正书宋简体" w:hAnsi="Times New Roman" w:cs="Times New Roman"/>
-          <w:szCs w:val="21"/>
-        </w:rPr>
-        <w:t>扩展性方面的不足</w:t>
+        <w:t>增长，传统数据库在处理这些高维图像数据时，逐渐暴露出实时性和可扩展性方面的不足</w:t>
       </w:r>
       <w:r>
         <w:rPr>
@@ -657,14 +669,42 @@
           <w:rFonts w:ascii="Times New Roman" w:eastAsia="方正书宋简体" w:hAnsi="Times New Roman" w:cs="Times New Roman"/>
           <w:szCs w:val="21"/>
         </w:rPr>
-        <w:t>近年来，深度学习和大数据技术的迅猛发展，为图像检索领域带来了许多新的技术手段。卷积神经网络（</w:t>
-      </w:r>
-      <w:r>
-        <w:rPr>
-          <w:rFonts w:ascii="Times New Roman" w:eastAsia="方正书宋简体" w:hAnsi="Times New Roman" w:cs="Times New Roman"/>
-          <w:szCs w:val="21"/>
-        </w:rPr>
-        <w:t>CNN</w:t>
+        <w:t>近年来，</w:t>
+      </w:r>
+      <w:r>
+        <w:rPr>
+          <w:rFonts w:ascii="Times New Roman" w:eastAsia="方正书宋简体" w:hAnsi="Times New Roman" w:cs="Times New Roman" w:hint="eastAsia"/>
+          <w:szCs w:val="21"/>
+        </w:rPr>
+        <w:t>随时</w:t>
+      </w:r>
+      <w:r>
+        <w:rPr>
+          <w:rFonts w:ascii="Times New Roman" w:eastAsia="方正书宋简体" w:hAnsi="Times New Roman" w:cs="Times New Roman"/>
+          <w:szCs w:val="21"/>
+        </w:rPr>
+        <w:t>深度学习和大数据的迅猛发展，图像检索领域</w:t>
+      </w:r>
+      <w:r>
+        <w:rPr>
+          <w:rFonts w:ascii="Times New Roman" w:eastAsia="方正书宋简体" w:hAnsi="Times New Roman" w:cs="Times New Roman" w:hint="eastAsia"/>
+          <w:szCs w:val="21"/>
+        </w:rPr>
+        <w:t>获得了</w:t>
+      </w:r>
+      <w:r>
+        <w:rPr>
+          <w:rFonts w:ascii="Times New Roman" w:eastAsia="方正书宋简体" w:hAnsi="Times New Roman" w:cs="Times New Roman"/>
+          <w:szCs w:val="21"/>
+        </w:rPr>
+        <w:t>许多新的技术手段。卷积神经网络（</w:t>
+      </w:r>
+      <w:r>
+        <w:rPr>
+          <w:rFonts w:ascii="Times New Roman" w:eastAsia="方正书宋简体" w:hAnsi="Times New Roman" w:cs="Times New Roman"/>
+          <w:szCs w:val="21"/>
+        </w:rPr>
+        <w:t>Convolutional Neural Networks, CNN</w:t>
       </w:r>
       <w:r>
         <w:rPr>
@@ -685,7 +725,7 @@
           <w:rFonts w:ascii="Times New Roman" w:eastAsia="方正书宋简体" w:hAnsi="Times New Roman" w:cs="Times New Roman"/>
           <w:szCs w:val="21"/>
         </w:rPr>
-        <w:t>等深度学习模型，已经在图像特征提取和分类任务中得到了广泛应用，能够有效捕捉图像的细节特征</w:t>
+        <w:t>等深度学习模型，已在图像特征提取和分类任务中得到了广泛应用，能够有效捕捉图像的细节特征</w:t>
       </w:r>
       <w:r>
         <w:rPr>
@@ -1148,18 +1188,18 @@
       <w:pPr>
         <w:pStyle w:val="2"/>
         <w:rPr>
+          <w:rFonts w:ascii="宋体" w:eastAsia="宋体" w:hAnsi="宋体" w:hint="eastAsia"/>
+          <w:sz w:val="24"/>
+          <w:szCs w:val="24"/>
+        </w:rPr>
+      </w:pPr>
+      <w:r>
+        <w:rPr>
           <w:rFonts w:ascii="宋体" w:eastAsia="宋体" w:hAnsi="宋体"/>
           <w:sz w:val="24"/>
           <w:szCs w:val="24"/>
         </w:rPr>
-      </w:pPr>
-      <w:r>
-        <w:rPr>
-          <w:rFonts w:ascii="宋体" w:eastAsia="宋体" w:hAnsi="宋体"/>
-          <w:sz w:val="24"/>
-          <w:szCs w:val="24"/>
-        </w:rPr>
-        <w:t>2.2图像检索技术</w:t>
+        <w:t>2.2图像检索</w:t>
       </w:r>
     </w:p>
     <w:p>
@@ -1267,11 +1307,11 @@
           <w:rFonts w:ascii="Times New Roman" w:eastAsia="方正书宋简体" w:hAnsi="Times New Roman" w:cs="Times New Roman"/>
           <w:szCs w:val="21"/>
         </w:rPr>
-        <w:t>近年来，深度学习技术的突破显著提升了甲骨文图像检索的能力。卷积神经网络（</w:t>
-      </w:r>
-      <w:r>
-        <w:rPr>
-          <w:rFonts w:ascii="Times New Roman" w:eastAsia="方正书宋简体" w:hAnsi="Times New Roman" w:cs="Times New Roman"/>
+        <w:t>近年来，深度学习技术的突破显著提升了甲骨文图像检索的能力。</w:t>
+      </w:r>
+      <w:r>
+        <w:rPr>
+          <w:rFonts w:ascii="Times New Roman" w:eastAsia="方正书宋简体" w:hAnsi="Times New Roman" w:cs="Times New Roman" w:hint="eastAsia"/>
           <w:szCs w:val="21"/>
         </w:rPr>
         <w:t>CNN</w:t>
@@ -1281,7 +1321,7 @@
           <w:rFonts w:ascii="Times New Roman" w:eastAsia="方正书宋简体" w:hAnsi="Times New Roman" w:cs="Times New Roman"/>
           <w:szCs w:val="21"/>
         </w:rPr>
-        <w:t>），特别是</w:t>
+        <w:t>网络，特别是</w:t>
       </w:r>
       <w:r>
         <w:rPr>
@@ -1458,7 +1498,7 @@
       <w:pPr>
         <w:ind w:firstLineChars="200" w:firstLine="420"/>
         <w:rPr>
-          <w:rFonts w:ascii="Times New Roman" w:eastAsia="方正书宋简体" w:hAnsi="Times New Roman" w:cs="Times New Roman" w:hint="eastAsia"/>
+          <w:rFonts w:ascii="Times New Roman" w:eastAsia="方正书宋简体" w:hAnsi="Times New Roman" w:cs="Times New Roman"/>
           <w:szCs w:val="21"/>
         </w:rPr>
       </w:pPr>
@@ -1924,6 +1964,7 @@
       <w:pPr>
         <w:pStyle w:val="1"/>
         <w:rPr>
+          <w:rFonts w:hint="eastAsia"/>
           <w:sz w:val="28"/>
           <w:szCs w:val="28"/>
         </w:rPr>
@@ -1933,7 +1974,17 @@
           <w:sz w:val="28"/>
           <w:szCs w:val="28"/>
         </w:rPr>
-        <w:t>3系统架构与设计</w:t>
+        <w:t>3</w:t>
+      </w:r>
+      <w:bookmarkStart w:id="0" w:name="_GoBack"/>
+      <w:bookmarkEnd w:id="0"/>
+      <w:r>
+        <w:rPr>
+          <w:rFonts w:hint="eastAsia"/>
+          <w:sz w:val="28"/>
+          <w:szCs w:val="28"/>
+        </w:rPr>
+        <w:t>研究方法</w:t>
       </w:r>
     </w:p>
     <w:p>
@@ -2675,7 +2726,6 @@
       <w:pPr>
         <w:pStyle w:val="1"/>
         <w:rPr>
-          <w:rFonts w:hint="eastAsia"/>
           <w:sz w:val="28"/>
           <w:szCs w:val="28"/>
         </w:rPr>
@@ -2823,7 +2873,7 @@
       <w:pPr>
         <w:pStyle w:val="2"/>
         <w:rPr>
-          <w:rFonts w:ascii="宋体" w:eastAsia="宋体" w:hAnsi="宋体" w:hint="eastAsia"/>
+          <w:rFonts w:ascii="宋体" w:eastAsia="宋体" w:hAnsi="宋体"/>
           <w:sz w:val="24"/>
           <w:szCs w:val="24"/>
         </w:rPr>
@@ -2845,7 +2895,7 @@
           <w:szCs w:val="21"/>
         </w:rPr>
       </w:pPr>
-      <w:bookmarkStart w:id="0" w:name="_Hlk176419124"/>
+      <w:bookmarkStart w:id="1" w:name="_Hlk176419124"/>
       <w:r>
         <w:rPr>
           <w:rFonts w:ascii="Times New Roman" w:eastAsia="方正书宋简体" w:hAnsi="Times New Roman" w:cs="Times New Roman"/>
@@ -2853,7 +2903,7 @@
         </w:rPr>
         <w:t>HWOBC</w:t>
       </w:r>
-      <w:bookmarkEnd w:id="0"/>
+      <w:bookmarkEnd w:id="1"/>
       <w:r>
         <w:rPr>
           <w:rFonts w:ascii="Times New Roman" w:eastAsia="方正书宋简体" w:hAnsi="Times New Roman" w:cs="Times New Roman"/>
@@ -12572,7 +12622,7 @@
       <w:pPr>
         <w:ind w:firstLineChars="200" w:firstLine="420"/>
         <w:rPr>
-          <w:rFonts w:ascii="Times New Roman" w:eastAsia="方正书宋简体" w:hAnsi="Times New Roman" w:cs="Times New Roman" w:hint="eastAsia"/>
+          <w:rFonts w:ascii="Times New Roman" w:eastAsia="方正书宋简体" w:hAnsi="Times New Roman" w:cs="Times New Roman"/>
           <w:szCs w:val="21"/>
         </w:rPr>
       </w:pPr>
@@ -12680,7 +12730,7 @@
         <w:autoSpaceDN/>
         <w:textAlignment w:val="auto"/>
       </w:pPr>
-      <w:bookmarkStart w:id="1" w:name="_Ref176359481"/>
+      <w:bookmarkStart w:id="2" w:name="_Ref176359481"/>
       <w:proofErr w:type="spellStart"/>
       <w:r>
         <w:t>Xiong</w:t>
@@ -12707,7 +12757,7 @@
       <w:r>
         <w:t xml:space="preserve"> 92</w:t>
       </w:r>
-      <w:bookmarkEnd w:id="1"/>
+      <w:bookmarkEnd w:id="2"/>
       <w:r>
         <w:t>: 107173</w:t>
       </w:r>
@@ -12735,7 +12785,7 @@
         <w:autoSpaceDN/>
         <w:textAlignment w:val="auto"/>
       </w:pPr>
-      <w:bookmarkStart w:id="2" w:name="_Ref176359505"/>
+      <w:bookmarkStart w:id="3" w:name="_Ref176359505"/>
       <w:r>
         <w:t xml:space="preserve">N. Wang, Q. Sun, Q. Jiao and J. Ma, Oracle Bone Inscriptions Detection in Rubbings Based on Deep Learning[C]//2020 IEEE 9th Joint International Information Technology and Artificial Intelligence Conference (ITAIC), Chongqing, China, 2020, 1671-1674. </w:t>
       </w:r>
@@ -12798,7 +12848,7 @@
       <w:r>
         <w:t>.</w:t>
       </w:r>
-      <w:bookmarkEnd w:id="2"/>
+      <w:bookmarkEnd w:id="3"/>
     </w:p>
     <w:p>
       <w:pPr>
@@ -12816,7 +12866,7 @@
           <w:lang w:eastAsia="zh-CN"/>
         </w:rPr>
       </w:pPr>
-      <w:bookmarkStart w:id="3" w:name="_Ref176359514"/>
+      <w:bookmarkStart w:id="4" w:name="_Ref176359514"/>
       <w:r>
         <w:t xml:space="preserve">Johnson, J., </w:t>
       </w:r>
@@ -12864,8 +12914,8 @@
       <w:r>
         <w:t>535-547</w:t>
       </w:r>
-      <w:bookmarkStart w:id="4" w:name="_Ref176359526"/>
-      <w:bookmarkEnd w:id="3"/>
+      <w:bookmarkStart w:id="5" w:name="_Ref176359526"/>
+      <w:bookmarkEnd w:id="4"/>
       <w:r>
         <w:rPr>
           <w:rFonts w:eastAsia="宋体"/>
@@ -12936,7 +12986,7 @@
         </w:rPr>
         <w:t>,2021.</w:t>
       </w:r>
-      <w:bookmarkEnd w:id="4"/>
+      <w:bookmarkEnd w:id="5"/>
     </w:p>
     <w:p>
       <w:pPr>
@@ -12955,7 +13005,7 @@
           <w:lang w:eastAsia="zh-CN"/>
         </w:rPr>
       </w:pPr>
-      <w:bookmarkStart w:id="5" w:name="_Ref176359536"/>
+      <w:bookmarkStart w:id="6" w:name="_Ref176359536"/>
       <w:r>
         <w:t>Wang J, Yi X, Guo R,</w:t>
       </w:r>
@@ -12996,7 +13046,7 @@
       <w:r>
         <w:t>2021</w:t>
       </w:r>
-      <w:bookmarkEnd w:id="5"/>
+      <w:bookmarkEnd w:id="6"/>
       <w:r>
         <w:t>,</w:t>
       </w:r>
@@ -13021,7 +13071,7 @@
         <w:autoSpaceDN/>
         <w:textAlignment w:val="auto"/>
       </w:pPr>
-      <w:bookmarkStart w:id="6" w:name="_Ref176359565"/>
+      <w:bookmarkStart w:id="7" w:name="_Ref176359565"/>
       <w:r>
         <w:t xml:space="preserve">GUAN Ying, ZHOU </w:t>
       </w:r>
@@ -13049,7 +13099,7 @@
       <w:r>
         <w:t>, 2022, 41(01): 169-179.</w:t>
       </w:r>
-      <w:bookmarkEnd w:id="6"/>
+      <w:bookmarkEnd w:id="7"/>
     </w:p>
     <w:p>
       <w:pPr>
@@ -13067,7 +13117,7 @@
           <w:lang w:eastAsia="zh-CN"/>
         </w:rPr>
       </w:pPr>
-      <w:bookmarkStart w:id="7" w:name="_Ref176359573"/>
+      <w:bookmarkStart w:id="8" w:name="_Ref176359573"/>
       <w:r>
         <w:rPr>
           <w:rFonts w:eastAsia="宋体"/>
@@ -13118,17 +13168,9 @@
         <w:rPr>
           <w:lang w:eastAsia="zh-CN"/>
         </w:rPr>
-        <w:t>),2024,45(</w:t>
-      </w:r>
-      <w:bookmarkStart w:id="8" w:name="_GoBack"/>
+        <w:t>),2024,45(1):80-87.</w:t>
+      </w:r>
       <w:bookmarkEnd w:id="8"/>
-      <w:r>
-        <w:rPr>
-          <w:lang w:eastAsia="zh-CN"/>
-        </w:rPr>
-        <w:t>1):80-87.</w:t>
-      </w:r>
-      <w:bookmarkEnd w:id="7"/>
     </w:p>
     <w:p>
       <w:pPr>
@@ -13387,9 +13429,16 @@
           <w:rFonts w:eastAsia="宋体"/>
           <w:lang w:eastAsia="zh-CN"/>
         </w:rPr>
-        <w:t>祝孔强</w:t>
+        <w:t>祝孔</w:t>
       </w:r>
       <w:proofErr w:type="gramEnd"/>
+      <w:r>
+        <w:rPr>
+          <w:rFonts w:eastAsia="宋体"/>
+          <w:lang w:eastAsia="zh-CN"/>
+        </w:rPr>
+        <w:t>强</w:t>
+      </w:r>
       <w:r>
         <w:rPr>
           <w:lang w:eastAsia="zh-CN"/>
@@ -14551,7 +14600,7 @@
 </file>
 
 <file path=customXml/itemProps2.xml><?xml version="1.0" encoding="utf-8"?>
-<ds:datastoreItem xmlns:ds="http://schemas.openxmlformats.org/officeDocument/2006/customXml" ds:itemID="{0AFB98B3-66A2-428F-8A44-A867F7067DC5}">
+<ds:datastoreItem xmlns:ds="http://schemas.openxmlformats.org/officeDocument/2006/customXml" ds:itemID="{65AD3A44-C830-42F4-8B3A-060495EFEFFF}">
   <ds:schemaRefs>
     <ds:schemaRef ds:uri="http://schemas.openxmlformats.org/officeDocument/2006/bibliography"/>
   </ds:schemaRefs>

</xml_diff>